<commit_message>
first commit version in school paper-manage-website
</commit_message>
<xml_diff>
--- a/中文和英文摘要.docx
+++ b/中文和英文摘要.docx
@@ -119,93 +119,114 @@
           <w:lang w:val="en-US" w:eastAsia="zh-CN"/>
         </w:rPr>
       </w:pPr>
-      <w:bookmarkStart w:id="1" w:name="_GoBack"/>
       <w:bookmarkStart w:id="0" w:name="OLE_LINK1"/>
-      <w:r>
-        <w:rPr>
-          <w:rFonts w:hint="eastAsia"/>
-          <w:lang w:val="en-US" w:eastAsia="zh-CN"/>
-        </w:rPr>
-        <w:t>In the continuous development of high-tech, to achieve full automation is the future direction of industrial manufacturing. Intelligent detection as a key link in the automation, the real-time requirements of the operation of the machine is a rigid demand. Based on the automatic detection of defects in mobile phone screen, this paper mainly studies the program optimization method in the image processing process, and improves the running speed to meet the real-time requirement.</w:t>
-      </w:r>
-    </w:p>
-    <w:p>
-      <w:pPr>
-        <w:ind w:firstLine="420"/>
-        <w:rPr>
-          <w:rFonts w:hint="eastAsia"/>
-          <w:lang w:val="en-US" w:eastAsia="zh-CN"/>
-        </w:rPr>
-      </w:pPr>
-    </w:p>
-    <w:p>
-      <w:pPr>
-        <w:ind w:firstLine="420"/>
-        <w:rPr>
-          <w:rFonts w:hint="eastAsia"/>
-          <w:lang w:val="en-US" w:eastAsia="zh-CN"/>
-        </w:rPr>
-      </w:pPr>
-      <w:r>
-        <w:rPr>
-          <w:rFonts w:hint="eastAsia"/>
-          <w:lang w:val="en-US" w:eastAsia="zh-CN"/>
-        </w:rPr>
-        <w:t>This paper introduces the workflow of the mobile phone screen defect detection system in the production line, according to the actual needs of the use of multi-threaded parallel programming method to optimize. In order to solve the bottleneck of CPU computing power, the use of GPU high concurrent computing to improve the performance of some image processing functions.</w:t>
-      </w:r>
-    </w:p>
-    <w:p>
-      <w:pPr>
-        <w:ind w:firstLine="420"/>
-        <w:rPr>
-          <w:rFonts w:hint="eastAsia"/>
-          <w:lang w:val="en-US" w:eastAsia="zh-CN"/>
-        </w:rPr>
-      </w:pPr>
-    </w:p>
-    <w:p>
-      <w:pPr>
-        <w:ind w:firstLine="420"/>
-        <w:rPr>
-          <w:rFonts w:hint="eastAsia"/>
-          <w:lang w:val="en-US" w:eastAsia="zh-CN"/>
-        </w:rPr>
-      </w:pPr>
-      <w:r>
-        <w:rPr>
-          <w:rFonts w:hint="eastAsia"/>
-          <w:lang w:val="en-US" w:eastAsia="zh-CN"/>
-        </w:rPr>
-        <w:t>Multi-threaded parallel program, according to the program's workflow design of the two types of threads, explains how to allocate threads, and the use of OpenMP some of the cycle of the process of parallel processing. The use of GPU computing is mainly in the CUDA architecture, with the help of OpenCV CUDA module to achieve, for the detection algorithm in the specific function of transplantation; and in the transplant process designed to facilitate the expansion and maintenance of the program framework.</w:t>
-      </w:r>
-    </w:p>
-    <w:p>
-      <w:pPr>
-        <w:ind w:firstLine="420"/>
-        <w:rPr>
-          <w:rFonts w:hint="eastAsia"/>
-          <w:lang w:val="en-US" w:eastAsia="zh-CN"/>
-        </w:rPr>
-      </w:pPr>
-    </w:p>
-    <w:p>
-      <w:pPr>
-        <w:ind w:firstLine="420"/>
-        <w:rPr>
-          <w:rFonts w:hint="eastAsia"/>
-          <w:lang w:val="en-US" w:eastAsia="zh-CN"/>
-        </w:rPr>
-      </w:pPr>
-      <w:r>
-        <w:rPr>
-          <w:rFonts w:hint="eastAsia"/>
-          <w:lang w:val="en-US" w:eastAsia="zh-CN"/>
-        </w:rPr>
-        <w:t>Finally, this article has carried on the multidimensional test and the analysis to the parallel procedure, has summarized the work result, also put forward the insufficiency in the utilization of the GPU, pointed out the follow-up research direction.</w:t>
+      <w:bookmarkStart w:id="1" w:name="OLE_LINK2"/>
+      <w:r>
+        <w:rPr>
+          <w:rFonts w:hint="eastAsia"/>
+          <w:lang w:val="en-US" w:eastAsia="zh-CN"/>
+        </w:rPr>
+        <w:t>In the continuous development of high-tech, to achieve full automation is the future direction of industrial manufacturing. Intelligent detection as a key link in the automation, the real-time capability</w:t>
+      </w:r>
+      <w:r>
+        <w:rPr>
+          <w:rFonts w:hint="eastAsia"/>
+          <w:lang w:val="en-US" w:eastAsia="zh-CN"/>
+        </w:rPr>
+        <w:t xml:space="preserve"> of the operation of the machine is a rigid demand. Based on the automatic detection of defects in mobile phone screen, this paper mainly studies the program optimization method in the image processing process, and improves the running speed to meet the real-time capability.</w:t>
+      </w:r>
+    </w:p>
+    <w:p>
+      <w:pPr>
+        <w:ind w:firstLine="420"/>
+        <w:rPr>
+          <w:rFonts w:hint="eastAsia"/>
+          <w:lang w:val="en-US" w:eastAsia="zh-CN"/>
+        </w:rPr>
+      </w:pPr>
+      <w:r>
+        <w:rPr>
+          <w:rFonts w:hint="eastAsia"/>
+          <w:lang w:val="en-US" w:eastAsia="zh-CN"/>
+        </w:rPr>
+        <w:t xml:space="preserve">This paper introduces the workflow of the mobile phone screen defect detection system in the production line, according to the actual needs of the use of multi-threaded parallel programming method to optimize. In order to solve the bottleneck of CPU computing power, the use of GPU high concurrent computing to improve the performance of some image processing </w:t>
+      </w:r>
+      <w:bookmarkStart w:id="2" w:name="_GoBack"/>
+      <w:bookmarkEnd w:id="2"/>
+      <w:r>
+        <w:rPr>
+          <w:rFonts w:hint="eastAsia"/>
+          <w:lang w:val="en-US" w:eastAsia="zh-CN"/>
+        </w:rPr>
+        <w:t>functions.</w:t>
+      </w:r>
+    </w:p>
+    <w:p>
+      <w:pPr>
+        <w:ind w:firstLine="420"/>
+        <w:rPr>
+          <w:rFonts w:hint="eastAsia"/>
+          <w:lang w:val="en-US" w:eastAsia="zh-CN"/>
+        </w:rPr>
+      </w:pPr>
+    </w:p>
+    <w:p>
+      <w:pPr>
+        <w:ind w:firstLine="420"/>
+        <w:rPr>
+          <w:rFonts w:hint="eastAsia"/>
+          <w:lang w:val="en-US" w:eastAsia="zh-CN"/>
+        </w:rPr>
+      </w:pPr>
+      <w:r>
+        <w:rPr>
+          <w:rFonts w:hint="eastAsia"/>
+          <w:lang w:val="en-US" w:eastAsia="zh-CN"/>
+        </w:rPr>
+        <w:t>Multi-threaded parallel program, according to the program's workflow design of the two types of threads, explains how to allocate threads, and the use of OpenMP to implement parallel processing for loop</w:t>
+      </w:r>
+      <w:r>
+        <w:rPr>
+          <w:rFonts w:hint="default"/>
+          <w:lang w:val="en-US" w:eastAsia="zh-CN"/>
+        </w:rPr>
+        <w:t> </w:t>
+      </w:r>
+      <w:r>
+        <w:rPr>
+          <w:rFonts w:hint="eastAsia"/>
+          <w:lang w:val="en-US" w:eastAsia="zh-CN"/>
+        </w:rPr>
+        <w:t xml:space="preserve">code. The use of GPU computing is based on the CUDA architecture, with the help of OpenCV CUDA module to run the specific functions of detection algorithm.And also designed a program framework that is easy to expand and maintain during the work. </w:t>
+      </w:r>
+    </w:p>
+    <w:p>
+      <w:pPr>
+        <w:ind w:firstLine="420"/>
+        <w:rPr>
+          <w:rFonts w:hint="eastAsia"/>
+          <w:lang w:val="en-US" w:eastAsia="zh-CN"/>
+        </w:rPr>
+      </w:pPr>
+    </w:p>
+    <w:p>
+      <w:pPr>
+        <w:ind w:firstLine="420"/>
+        <w:rPr>
+          <w:rFonts w:hint="eastAsia"/>
+          <w:lang w:val="en-US" w:eastAsia="zh-CN"/>
+        </w:rPr>
+      </w:pPr>
+      <w:r>
+        <w:rPr>
+          <w:rFonts w:hint="eastAsia"/>
+          <w:lang w:val="en-US" w:eastAsia="zh-CN"/>
+        </w:rPr>
+        <w:t>Finally, this paper has carried on the multidimensional test and the analysis to the parallel procedure, has summarized the work result, also put forward the insufficiency in the utilization of the GPU, pointed out the follow-up research direction.</w:t>
       </w:r>
       <w:bookmarkEnd w:id="0"/>
-    </w:p>
-    <w:bookmarkEnd w:id="1"/>
+      <w:bookmarkEnd w:id="1"/>
+    </w:p>
     <w:sectPr>
       <w:pgSz w:w="11906" w:h="16838"/>
       <w:pgMar w:top="1440" w:right="1800" w:bottom="1440" w:left="1800" w:header="851" w:footer="992" w:gutter="0"/>
@@ -221,7 +242,7 @@
   <w:docDefaults>
     <w:rPrDefault>
       <w:rPr>
-        <w:rFonts w:asciiTheme="minorHAnsi" w:hAnsiTheme="minorHAnsi" w:eastAsiaTheme="minorEastAsia" w:cstheme="minorBidi"/>
+        <w:rFonts w:ascii="Times New Roman" w:hAnsi="Times New Roman" w:eastAsia="宋体" w:cs="Times New Roman"/>
       </w:rPr>
     </w:rPrDefault>
   </w:docDefaults>

</xml_diff>

<commit_message>
final version and added word-version
</commit_message>
<xml_diff>
--- a/中文和英文摘要.docx
+++ b/中文和英文摘要.docx
@@ -119,113 +119,130 @@
           <w:lang w:val="en-US" w:eastAsia="zh-CN"/>
         </w:rPr>
       </w:pPr>
-      <w:bookmarkStart w:id="0" w:name="OLE_LINK1"/>
+      <w:bookmarkStart w:id="0" w:name="OLE_LINK3"/>
       <w:bookmarkStart w:id="1" w:name="OLE_LINK2"/>
-      <w:r>
-        <w:rPr>
-          <w:rFonts w:hint="eastAsia"/>
-          <w:lang w:val="en-US" w:eastAsia="zh-CN"/>
-        </w:rPr>
-        <w:t>In the continuous development of high-tech, to achieve full automation is the future direction of industrial manufacturing. Intelligent detection as a key link in the automation, the real-time capability</w:t>
-      </w:r>
-      <w:r>
-        <w:rPr>
-          <w:rFonts w:hint="eastAsia"/>
-          <w:lang w:val="en-US" w:eastAsia="zh-CN"/>
-        </w:rPr>
-        <w:t xml:space="preserve"> of the operation of the machine is a rigid demand. Based on the automatic detection of defects in mobile phone screen, this paper mainly studies the program optimization method in the image processing process, and improves the running speed to meet the real-time capability.</w:t>
-      </w:r>
-    </w:p>
-    <w:p>
-      <w:pPr>
-        <w:ind w:firstLine="420"/>
-        <w:rPr>
-          <w:rFonts w:hint="eastAsia"/>
-          <w:lang w:val="en-US" w:eastAsia="zh-CN"/>
-        </w:rPr>
-      </w:pPr>
-      <w:r>
-        <w:rPr>
-          <w:rFonts w:hint="eastAsia"/>
-          <w:lang w:val="en-US" w:eastAsia="zh-CN"/>
-        </w:rPr>
-        <w:t xml:space="preserve">This paper introduces the workflow of the mobile phone screen defect detection system in the production line, according to the actual needs of the use of multi-threaded parallel programming method to optimize. In order to solve the bottleneck of CPU computing power, the use of GPU high concurrent computing to improve the performance of some image processing </w:t>
-      </w:r>
-      <w:bookmarkStart w:id="2" w:name="_GoBack"/>
+      <w:bookmarkStart w:id="2" w:name="OLE_LINK1"/>
+      <w:r>
+        <w:rPr>
+          <w:rFonts w:hint="eastAsia"/>
+          <w:lang w:val="en-US" w:eastAsia="zh-CN"/>
+        </w:rPr>
+        <w:t>In the continuous development of high-tech, to achieve full automation is the future direction of industrial manufacturing. Intelligent detection as a key link in the automation, the real-time capability of the operation of the machine is a rigid demand. Based on the automatic detection of defects in mobile phone screen, this paper mainly studies the program optimization method in the image processing process, and improves the running speed to meet the real-time capability.</w:t>
+      </w:r>
+      <w:bookmarkEnd w:id="0"/>
+    </w:p>
+    <w:p>
+      <w:pPr>
+        <w:ind w:firstLine="420"/>
+        <w:rPr>
+          <w:rFonts w:hint="eastAsia"/>
+          <w:lang w:val="en-US" w:eastAsia="zh-CN"/>
+        </w:rPr>
+      </w:pPr>
+    </w:p>
+    <w:p>
+      <w:pPr>
+        <w:ind w:firstLine="420"/>
+        <w:rPr>
+          <w:rFonts w:hint="eastAsia"/>
+          <w:lang w:val="en-US" w:eastAsia="zh-CN"/>
+        </w:rPr>
+      </w:pPr>
+      <w:bookmarkStart w:id="3" w:name="OLE_LINK4"/>
+      <w:r>
+        <w:rPr>
+          <w:rFonts w:hint="eastAsia"/>
+          <w:lang w:val="en-US" w:eastAsia="zh-CN"/>
+        </w:rPr>
+        <w:t xml:space="preserve">This paper introduces the workflow of the mobile phone screen defect detection system in the production line, by using multi-threaded parallel programming method to optimize the original program according to the actual needs. In order to solve the bottleneck of CPU computing power, GPU high concurrent computing is chosen to improve the performance of </w:t>
+      </w:r>
+      <w:bookmarkStart w:id="6" w:name="_GoBack"/>
+      <w:bookmarkEnd w:id="6"/>
+      <w:r>
+        <w:rPr>
+          <w:rFonts w:hint="eastAsia"/>
+          <w:lang w:val="en-US" w:eastAsia="zh-CN"/>
+        </w:rPr>
+        <w:t>some image processing functions.</w:t>
+      </w:r>
+      <w:bookmarkEnd w:id="3"/>
+    </w:p>
+    <w:p>
+      <w:pPr>
+        <w:ind w:firstLine="420"/>
+        <w:rPr>
+          <w:rFonts w:hint="eastAsia"/>
+          <w:lang w:val="en-US" w:eastAsia="zh-CN"/>
+        </w:rPr>
+      </w:pPr>
+    </w:p>
+    <w:p>
+      <w:pPr>
+        <w:ind w:firstLine="420"/>
+        <w:rPr>
+          <w:rFonts w:hint="eastAsia"/>
+          <w:lang w:val="en-US" w:eastAsia="zh-CN"/>
+        </w:rPr>
+      </w:pPr>
+      <w:bookmarkStart w:id="4" w:name="OLE_LINK5"/>
+      <w:r>
+        <w:rPr>
+          <w:rFonts w:hint="eastAsia"/>
+          <w:lang w:val="en-US" w:eastAsia="zh-CN"/>
+        </w:rPr>
+        <w:t>In the multi-threaded parallel program, designed two types of threads according to the program's workflow, explains how to allocate threads, and implement parallel processing for loop</w:t>
+      </w:r>
+      <w:r>
+        <w:rPr>
+          <w:rFonts w:hint="default"/>
+          <w:lang w:val="en-US" w:eastAsia="zh-CN"/>
+        </w:rPr>
+        <w:t> </w:t>
+      </w:r>
+      <w:r>
+        <w:rPr>
+          <w:rFonts w:hint="eastAsia"/>
+          <w:lang w:val="en-US" w:eastAsia="zh-CN"/>
+        </w:rPr>
+        <w:t>code in the support of OpenMP. The use of GPU computing is based on the CUDA architecture, with the help of OpenCV CUDA module to run the specific functions of detection algorithm.And also designed a program framework that is easy to expand and maintain during the work.</w:t>
+      </w:r>
+      <w:bookmarkEnd w:id="4"/>
+      <w:r>
+        <w:rPr>
+          <w:rFonts w:hint="eastAsia"/>
+          <w:lang w:val="en-US" w:eastAsia="zh-CN"/>
+        </w:rPr>
+        <w:t xml:space="preserve"> </w:t>
+      </w:r>
+    </w:p>
+    <w:p>
+      <w:pPr>
+        <w:ind w:firstLine="420"/>
+        <w:rPr>
+          <w:rFonts w:hint="eastAsia"/>
+          <w:lang w:val="en-US" w:eastAsia="zh-CN"/>
+        </w:rPr>
+      </w:pPr>
+    </w:p>
+    <w:p>
+      <w:pPr>
+        <w:ind w:firstLine="420"/>
+        <w:rPr>
+          <w:rFonts w:hint="eastAsia"/>
+          <w:lang w:val="en-US" w:eastAsia="zh-CN"/>
+        </w:rPr>
+      </w:pPr>
+      <w:bookmarkStart w:id="5" w:name="OLE_LINK6"/>
+      <w:r>
+        <w:rPr>
+          <w:rFonts w:hint="eastAsia"/>
+          <w:lang w:val="en-US" w:eastAsia="zh-CN"/>
+        </w:rPr>
+        <w:t>Finally, this paper has carried on the multidimensional test and the analysis to the parallel procedure, has summarized the work result, also put forward the insufficiency in the utilization of the GPU, pointed out the follow-up research direction.</w:t>
+      </w:r>
+      <w:bookmarkEnd w:id="1"/>
       <w:bookmarkEnd w:id="2"/>
-      <w:r>
-        <w:rPr>
-          <w:rFonts w:hint="eastAsia"/>
-          <w:lang w:val="en-US" w:eastAsia="zh-CN"/>
-        </w:rPr>
-        <w:t>functions.</w:t>
-      </w:r>
-    </w:p>
-    <w:p>
-      <w:pPr>
-        <w:ind w:firstLine="420"/>
-        <w:rPr>
-          <w:rFonts w:hint="eastAsia"/>
-          <w:lang w:val="en-US" w:eastAsia="zh-CN"/>
-        </w:rPr>
-      </w:pPr>
-    </w:p>
-    <w:p>
-      <w:pPr>
-        <w:ind w:firstLine="420"/>
-        <w:rPr>
-          <w:rFonts w:hint="eastAsia"/>
-          <w:lang w:val="en-US" w:eastAsia="zh-CN"/>
-        </w:rPr>
-      </w:pPr>
-      <w:r>
-        <w:rPr>
-          <w:rFonts w:hint="eastAsia"/>
-          <w:lang w:val="en-US" w:eastAsia="zh-CN"/>
-        </w:rPr>
-        <w:t>Multi-threaded parallel program, according to the program's workflow design of the two types of threads, explains how to allocate threads, and the use of OpenMP to implement parallel processing for loop</w:t>
-      </w:r>
-      <w:r>
-        <w:rPr>
-          <w:rFonts w:hint="default"/>
-          <w:lang w:val="en-US" w:eastAsia="zh-CN"/>
-        </w:rPr>
-        <w:t> </w:t>
-      </w:r>
-      <w:r>
-        <w:rPr>
-          <w:rFonts w:hint="eastAsia"/>
-          <w:lang w:val="en-US" w:eastAsia="zh-CN"/>
-        </w:rPr>
-        <w:t xml:space="preserve">code. The use of GPU computing is based on the CUDA architecture, with the help of OpenCV CUDA module to run the specific functions of detection algorithm.And also designed a program framework that is easy to expand and maintain during the work. </w:t>
-      </w:r>
-    </w:p>
-    <w:p>
-      <w:pPr>
-        <w:ind w:firstLine="420"/>
-        <w:rPr>
-          <w:rFonts w:hint="eastAsia"/>
-          <w:lang w:val="en-US" w:eastAsia="zh-CN"/>
-        </w:rPr>
-      </w:pPr>
-    </w:p>
-    <w:p>
-      <w:pPr>
-        <w:ind w:firstLine="420"/>
-        <w:rPr>
-          <w:rFonts w:hint="eastAsia"/>
-          <w:lang w:val="en-US" w:eastAsia="zh-CN"/>
-        </w:rPr>
-      </w:pPr>
-      <w:r>
-        <w:rPr>
-          <w:rFonts w:hint="eastAsia"/>
-          <w:lang w:val="en-US" w:eastAsia="zh-CN"/>
-        </w:rPr>
-        <w:t>Finally, this paper has carried on the multidimensional test and the analysis to the parallel procedure, has summarized the work result, also put forward the insufficiency in the utilization of the GPU, pointed out the follow-up research direction.</w:t>
-      </w:r>
-      <w:bookmarkEnd w:id="0"/>
-      <w:bookmarkEnd w:id="1"/>
+      <w:bookmarkEnd w:id="5"/>
     </w:p>
     <w:sectPr>
       <w:pgSz w:w="11906" w:h="16838"/>
@@ -312,7 +329,7 @@
     <w:lsdException w:qFormat="1" w:unhideWhenUsed="0" w:uiPriority="0" w:semiHidden="0" w:name="Title"/>
     <w:lsdException w:unhideWhenUsed="0" w:uiPriority="0" w:semiHidden="0" w:name="Closing"/>
     <w:lsdException w:unhideWhenUsed="0" w:uiPriority="0" w:semiHidden="0" w:name="Signature"/>
-    <w:lsdException w:unhideWhenUsed="0" w:uiPriority="0" w:name="Default Paragraph Font"/>
+    <w:lsdException w:qFormat="1" w:unhideWhenUsed="0" w:uiPriority="0" w:name="Default Paragraph Font"/>
     <w:lsdException w:unhideWhenUsed="0" w:uiPriority="0" w:semiHidden="0" w:name="Body Text"/>
     <w:lsdException w:unhideWhenUsed="0" w:uiPriority="0" w:semiHidden="0" w:name="Body Text Indent"/>
     <w:lsdException w:unhideWhenUsed="0" w:uiPriority="0" w:semiHidden="0" w:name="List Continue"/>
@@ -350,7 +367,7 @@
     <w:lsdException w:unhideWhenUsed="0" w:uiPriority="0" w:semiHidden="0" w:name="HTML Sample"/>
     <w:lsdException w:unhideWhenUsed="0" w:uiPriority="0" w:semiHidden="0" w:name="HTML Typewriter"/>
     <w:lsdException w:unhideWhenUsed="0" w:uiPriority="0" w:semiHidden="0" w:name="HTML Variable"/>
-    <w:lsdException w:unhideWhenUsed="0" w:uiPriority="0" w:name="Normal Table"/>
+    <w:lsdException w:qFormat="1" w:unhideWhenUsed="0" w:uiPriority="0" w:name="Normal Table"/>
     <w:lsdException w:unhideWhenUsed="0" w:uiPriority="0" w:semiHidden="0" w:name="annotation subject"/>
     <w:lsdException w:unhideWhenUsed="0" w:uiPriority="0" w:semiHidden="0" w:name="Table Simple 1"/>
     <w:lsdException w:unhideWhenUsed="0" w:uiPriority="0" w:semiHidden="0" w:name="Table Simple 2"/>
@@ -515,11 +532,13 @@
   <w:style w:type="character" w:default="1" w:styleId="2">
     <w:name w:val="Default Paragraph Font"/>
     <w:semiHidden/>
+    <w:qFormat/>
     <w:uiPriority w:val="0"/>
   </w:style>
   <w:style w:type="table" w:default="1" w:styleId="3">
     <w:name w:val="Normal Table"/>
     <w:semiHidden/>
+    <w:qFormat/>
     <w:uiPriority w:val="0"/>
     <w:tblPr>
       <w:tblLayout w:type="fixed"/>

</xml_diff>